<commit_message>
Mise à jour ReadMe
</commit_message>
<xml_diff>
--- a/ReadMe.docx
+++ b/ReadMe.docx
@@ -12,48 +12,79 @@
         <w:ind w:left="576" w:hanging="576"/>
       </w:pPr>
       <w:r>
-        <w:t>Paramétrisation des cibles</w:t>
+        <w:t>Fichiers de paramétrisation</w:t>
       </w:r>
     </w:p>
     <w:p>
-      <w:r>
-        <w:t xml:space="preserve">Si les variables suivantes sont fixées avant </w:t>
-      </w:r>
-      <w:r>
-        <w:rPr>
-          <w:rStyle w:val="Emphaseple"/>
-        </w:rPr>
-        <w:t>c</w:t>
-      </w:r>
-      <w:r>
-        <w:rPr>
-          <w:rStyle w:val="Emphaseple"/>
-        </w:rPr>
-        <w:t>ibleMGXXX.m</w:t>
-      </w:r>
-      <w:r>
-        <w:t xml:space="preserve"> ou </w:t>
-      </w:r>
-      <w:r>
-        <w:rPr>
-          <w:rStyle w:val="Emphaseple"/>
-        </w:rPr>
-        <w:t>c</w:t>
-      </w:r>
-      <w:r>
-        <w:rPr>
-          <w:rStyle w:val="Emphaseple"/>
-        </w:rPr>
-        <w:t>ibleLorenz.m</w:t>
-      </w:r>
-      <w:r>
-        <w:t xml:space="preserve">, celles-ci remplacent les valeurs par défaut présentent dans le script correspondant : </w:t>
-      </w:r>
-      <w:r>
-        <w:t>CI, h, T_tot.</w:t>
+      <w:pPr>
+        <w:pStyle w:val="Titre3"/>
+        <w:numPr>
+          <w:ilvl w:val="0"/>
+          <w:numId w:val="0"/>
+        </w:numPr>
+        <w:ind w:left="720" w:hanging="720"/>
+      </w:pPr>
+      <w:r>
+        <w:t>Paramétrisation des cibles</w:t>
       </w:r>
     </w:p>
     <w:p>
+      <w:r>
+        <w:t xml:space="preserve">Si les variables suivantes sont fixées avant </w:t>
+      </w:r>
+      <w:proofErr w:type="spellStart"/>
+      <w:r>
+        <w:rPr>
+          <w:rStyle w:val="Emphaseple"/>
+        </w:rPr>
+        <w:t>c</w:t>
+      </w:r>
+      <w:r>
+        <w:rPr>
+          <w:rStyle w:val="Emphaseple"/>
+        </w:rPr>
+        <w:t>ibleMGXXX.m</w:t>
+      </w:r>
+      <w:proofErr w:type="spellEnd"/>
+      <w:r>
+        <w:t xml:space="preserve"> ou </w:t>
+      </w:r>
+      <w:proofErr w:type="spellStart"/>
+      <w:r>
+        <w:rPr>
+          <w:rStyle w:val="Emphaseple"/>
+        </w:rPr>
+        <w:t>c</w:t>
+      </w:r>
+      <w:r>
+        <w:rPr>
+          <w:rStyle w:val="Emphaseple"/>
+        </w:rPr>
+        <w:t>ibleLorenz.m</w:t>
+      </w:r>
+      <w:proofErr w:type="spellEnd"/>
+      <w:r>
+        <w:t xml:space="preserve">, celles-ci remplacent les valeurs par défaut présentent dans le script correspondant : </w:t>
+      </w:r>
+      <w:r>
+        <w:rPr>
+          <w:rFonts w:ascii="Courier New" w:hAnsi="Courier New" w:cs="Courier New"/>
+        </w:rPr>
+        <w:t xml:space="preserve">CI, h, </w:t>
+      </w:r>
+      <w:proofErr w:type="spellStart"/>
+      <w:r>
+        <w:rPr>
+          <w:rFonts w:ascii="Courier New" w:hAnsi="Courier New" w:cs="Courier New"/>
+        </w:rPr>
+        <w:t>T_tot</w:t>
+      </w:r>
+      <w:proofErr w:type="spellEnd"/>
+      <w:r>
+        <w:t>.</w:t>
+      </w:r>
+    </w:p>
+    <w:p>
       <w:pPr>
         <w:rPr>
           <w:rFonts w:eastAsiaTheme="minorEastAsia"/>
@@ -62,6 +93,7 @@
       <w:r>
         <w:t xml:space="preserve">D’autre part, </w:t>
       </w:r>
+      <w:proofErr w:type="spellStart"/>
       <w:r>
         <w:rPr>
           <w:rStyle w:val="Emphaseple"/>
@@ -74,6 +106,7 @@
         </w:rPr>
         <w:t>bleMGXXX.m</w:t>
       </w:r>
+      <w:proofErr w:type="spellEnd"/>
       <w:r>
         <w:t xml:space="preserve"> propose</w:t>
       </w:r>
@@ -87,7 +120,13 @@
         <w:t>s variables</w:t>
       </w:r>
       <w:r>
-        <w:t xml:space="preserve"> tau</w:t>
+        <w:t xml:space="preserve"> </w:t>
+      </w:r>
+      <w:r>
+        <w:rPr>
+          <w:rFonts w:ascii="Courier New" w:hAnsi="Courier New" w:cs="Courier New"/>
+        </w:rPr>
+        <w:t>tau</w:t>
       </w:r>
       <w:r>
         <w:rPr>
@@ -95,11 +134,19 @@
         </w:rPr>
         <w:t xml:space="preserve"> et </w:t>
       </w:r>
-      <w:r>
-        <w:rPr>
-          <w:rFonts w:eastAsiaTheme="minorEastAsia"/>
-        </w:rPr>
-        <w:t xml:space="preserve">ChangeScaleMG </w:t>
+      <w:proofErr w:type="spellStart"/>
+      <w:r>
+        <w:rPr>
+          <w:rFonts w:ascii="Courier New" w:eastAsiaTheme="minorEastAsia" w:hAnsi="Courier New" w:cs="Courier New"/>
+        </w:rPr>
+        <w:t>ChangeScaleMG</w:t>
+      </w:r>
+      <w:proofErr w:type="spellEnd"/>
+      <w:r>
+        <w:rPr>
+          <w:rFonts w:eastAsiaTheme="minorEastAsia"/>
+        </w:rPr>
+        <w:t xml:space="preserve"> </w:t>
       </w:r>
       <w:r>
         <w:rPr>
@@ -113,6 +160,7 @@
         </w:rPr>
         <w:t xml:space="preserve">tandis que </w:t>
       </w:r>
+      <w:proofErr w:type="spellStart"/>
       <w:r>
         <w:rPr>
           <w:rStyle w:val="Emphaseple"/>
@@ -125,18 +173,21 @@
         </w:rPr>
         <w:t>ibleLorenz.m</w:t>
       </w:r>
+      <w:proofErr w:type="spellEnd"/>
       <w:r>
         <w:rPr>
           <w:rFonts w:eastAsiaTheme="minorEastAsia"/>
         </w:rPr>
         <w:t xml:space="preserve"> propose en plus </w:t>
       </w:r>
-      <w:r>
-        <w:rPr>
-          <w:rFonts w:eastAsiaTheme="minorEastAsia"/>
+      <w:proofErr w:type="spellStart"/>
+      <w:r>
+        <w:rPr>
+          <w:rFonts w:ascii="Courier New" w:eastAsiaTheme="minorEastAsia" w:hAnsi="Courier New" w:cs="Courier New"/>
         </w:rPr>
         <w:t>ChangeScaleLorenz</w:t>
       </w:r>
+      <w:proofErr w:type="spellEnd"/>
       <w:r>
         <w:rPr>
           <w:rFonts w:eastAsiaTheme="minorEastAsia"/>
@@ -156,7 +207,89 @@
         <w:t>.</w:t>
       </w:r>
     </w:p>
-    <w:p/>
+    <w:p>
+      <w:pPr>
+        <w:pStyle w:val="Titre3"/>
+        <w:numPr>
+          <w:ilvl w:val="0"/>
+          <w:numId w:val="0"/>
+        </w:numPr>
+        <w:ind w:left="720" w:hanging="720"/>
+      </w:pPr>
+      <w:r>
+        <w:t>Paramétrisation des réservoirs</w:t>
+      </w:r>
+    </w:p>
+    <w:p>
+      <w:r>
+        <w:t xml:space="preserve">Si les variables suivantes sont fixées avant </w:t>
+      </w:r>
+      <w:proofErr w:type="spellStart"/>
+      <w:r>
+        <w:rPr>
+          <w:rStyle w:val="Emphaseple"/>
+        </w:rPr>
+        <w:t>GenResXXX</w:t>
+      </w:r>
+      <w:r>
+        <w:rPr>
+          <w:rStyle w:val="Emphaseple"/>
+        </w:rPr>
+        <w:t>.m</w:t>
+      </w:r>
+      <w:proofErr w:type="spellEnd"/>
+      <w:r>
+        <w:t xml:space="preserve">, celles-ci remplacent les valeurs par défaut présentent dans le script correspondant : </w:t>
+      </w:r>
+      <w:r>
+        <w:rPr>
+          <w:rFonts w:ascii="Courier New" w:hAnsi="Courier New" w:cs="Courier New"/>
+        </w:rPr>
+        <w:t xml:space="preserve">N, rho, </w:t>
+      </w:r>
+      <w:proofErr w:type="spellStart"/>
+      <w:r>
+        <w:rPr>
+          <w:rFonts w:ascii="Courier New" w:hAnsi="Courier New" w:cs="Courier New"/>
+        </w:rPr>
+        <w:t>gainIn</w:t>
+      </w:r>
+      <w:proofErr w:type="spellEnd"/>
+      <w:r>
+        <w:rPr>
+          <w:rFonts w:ascii="Courier New" w:hAnsi="Courier New" w:cs="Courier New"/>
+        </w:rPr>
+        <w:t xml:space="preserve">, </w:t>
+      </w:r>
+      <w:proofErr w:type="spellStart"/>
+      <w:r>
+        <w:rPr>
+          <w:rFonts w:ascii="Courier New" w:hAnsi="Courier New" w:cs="Courier New"/>
+        </w:rPr>
+        <w:t>gainFb</w:t>
+      </w:r>
+      <w:proofErr w:type="spellEnd"/>
+      <w:r>
+        <w:rPr>
+          <w:rFonts w:ascii="Courier New" w:hAnsi="Courier New" w:cs="Courier New"/>
+        </w:rPr>
+        <w:t xml:space="preserve">, delta, C, a, </w:t>
+      </w:r>
+      <w:proofErr w:type="spellStart"/>
+      <w:r>
+        <w:rPr>
+          <w:rFonts w:ascii="Courier New" w:hAnsi="Courier New" w:cs="Courier New"/>
+        </w:rPr>
+        <w:t>LvlNoise</w:t>
+      </w:r>
+      <w:proofErr w:type="spellEnd"/>
+      <w:r>
+        <w:rPr>
+          <w:rFonts w:ascii="Courier New" w:hAnsi="Courier New" w:cs="Courier New"/>
+        </w:rPr>
+        <w:t>.</w:t>
+      </w:r>
+    </w:p>
     <w:p>
       <w:pPr>
         <w:pStyle w:val="Titre2"/>
@@ -167,55 +300,29 @@
         <w:ind w:left="576" w:hanging="576"/>
       </w:pPr>
       <w:r>
-        <w:t>Paramétrisation des réservoirs</w:t>
+        <w:t>Prédiction</w:t>
       </w:r>
     </w:p>
     <w:p>
       <w:r>
-        <w:t xml:space="preserve">Si les variables suivantes sont fixées avant </w:t>
-      </w:r>
-      <w:r>
-        <w:rPr>
-          <w:rStyle w:val="Emphaseple"/>
-        </w:rPr>
-        <w:t>GenResXXX</w:t>
-      </w:r>
-      <w:r>
-        <w:rPr>
-          <w:rStyle w:val="Emphaseple"/>
-        </w:rPr>
-        <w:t>.m</w:t>
-      </w:r>
-      <w:r>
-        <w:t>, celles-ci remplacent les valeurs par défaut présentent dans le script correspondant : N, rho, gainIn, gainFb, delta, C, a, LvlNoise.</w:t>
-      </w:r>
-    </w:p>
-    <w:p/>
-    <w:p>
-      <w:pPr>
-        <w:pStyle w:val="Titre2"/>
-        <w:numPr>
-          <w:ilvl w:val="0"/>
-          <w:numId w:val="0"/>
-        </w:numPr>
-        <w:ind w:left="576" w:hanging="576"/>
-      </w:pPr>
-      <w:r>
-        <w:t>Prédiction</w:t>
-      </w:r>
-    </w:p>
-    <w:p>
-      <w:r>
         <w:t xml:space="preserve">L’équation d’évolution du réservoir utilisée est </w:t>
       </w:r>
       <w:r>
         <w:t xml:space="preserve">contenue dans le fichier </w:t>
       </w:r>
-      <w:r>
-        <w:rPr>
-          <w:rStyle w:val="Emphaseple"/>
-        </w:rPr>
-        <w:t xml:space="preserve">majRes.m </w:t>
+      <w:proofErr w:type="spellStart"/>
+      <w:r>
+        <w:rPr>
+          <w:rStyle w:val="Emphaseple"/>
+        </w:rPr>
+        <w:t>majRes.m</w:t>
+      </w:r>
+      <w:proofErr w:type="spellEnd"/>
+      <w:r>
+        <w:rPr>
+          <w:rStyle w:val="Emphaseple"/>
+        </w:rPr>
+        <w:t xml:space="preserve"> </w:t>
       </w:r>
       <w:r>
         <w:t xml:space="preserve">et est donnée par </w:t>
@@ -224,7 +331,39 @@
         <w:t xml:space="preserve">l’équation 21 de </w:t>
       </w:r>
       <w:r>
-        <w:t xml:space="preserve">« The “echo state” approach to analysing and training recurrent neural networks » </w:t>
+        <w:t>« The “</w:t>
+      </w:r>
+      <w:proofErr w:type="spellStart"/>
+      <w:r>
+        <w:t>echo</w:t>
+      </w:r>
+      <w:proofErr w:type="spellEnd"/>
+      <w:r>
+        <w:t xml:space="preserve"> state” </w:t>
+      </w:r>
+      <w:proofErr w:type="spellStart"/>
+      <w:r>
+        <w:t>approach</w:t>
+      </w:r>
+      <w:proofErr w:type="spellEnd"/>
+      <w:r>
+        <w:t xml:space="preserve"> to </w:t>
+      </w:r>
+      <w:proofErr w:type="spellStart"/>
+      <w:r>
+        <w:t>analysing</w:t>
+      </w:r>
+      <w:proofErr w:type="spellEnd"/>
+      <w:r>
+        <w:t xml:space="preserve"> and training </w:t>
+      </w:r>
+      <w:proofErr w:type="spellStart"/>
+      <w:r>
+        <w:t>recurrent</w:t>
+      </w:r>
+      <w:proofErr w:type="spellEnd"/>
+      <w:r>
+        <w:t xml:space="preserve"> neural networks » </w:t>
       </w:r>
       <w:r>
         <w:t xml:space="preserve">(Jaeger </w:t>
@@ -466,8 +605,15 @@
     </w:p>
     <w:p>
       <w:r>
-        <w:t xml:space="preserve">Pour lancer un entraînement, faites appel aux fichiers </w:t>
-      </w:r>
+        <w:t>Pour lancer u</w:t>
+      </w:r>
+      <w:r>
+        <w:t>n entraînement, faites appel au fichier</w:t>
+      </w:r>
+      <w:r>
+        <w:t xml:space="preserve"> </w:t>
+      </w:r>
+      <w:proofErr w:type="spellStart"/>
       <w:r>
         <w:rPr>
           <w:rStyle w:val="Emphaseple"/>
@@ -478,8 +624,15 @@
         <w:rPr>
           <w:rStyle w:val="Emphaseple"/>
         </w:rPr>
-        <w:t>ainPredictXXX.m</w:t>
-      </w:r>
+        <w:t>ainPredict</w:t>
+      </w:r>
+      <w:r>
+        <w:rPr>
+          <w:rStyle w:val="Emphaseple"/>
+        </w:rPr>
+        <w:t>.m</w:t>
+      </w:r>
+      <w:proofErr w:type="spellEnd"/>
       <w:r>
         <w:t xml:space="preserve">. </w:t>
       </w:r>
@@ -487,10 +640,19 @@
         <w:t xml:space="preserve">Ce programme </w:t>
       </w:r>
       <w:r>
+        <w:t xml:space="preserve">vous invite à choisir entre 3 systèmes pour ensuite </w:t>
+      </w:r>
+      <w:r>
         <w:t>fa</w:t>
       </w:r>
       <w:r>
-        <w:t>it appel à plusieurs sous-routines</w:t>
+        <w:t>i</w:t>
+      </w:r>
+      <w:r>
+        <w:t>re</w:t>
+      </w:r>
+      <w:r>
+        <w:t xml:space="preserve"> appel à plusieurs sous-routines</w:t>
       </w:r>
       <w:r>
         <w:rPr>
@@ -531,6 +693,7 @@
         </w:rPr>
         <w:t xml:space="preserve"> l’apprentissage forcé est construite dans les fichiers </w:t>
       </w:r>
+      <w:proofErr w:type="spellStart"/>
       <w:r>
         <w:rPr>
           <w:rStyle w:val="Emphaseple"/>
@@ -543,6 +706,7 @@
         </w:rPr>
         <w:t>ibleXXX.m</w:t>
       </w:r>
+      <w:proofErr w:type="spellEnd"/>
       <w:r>
         <w:rPr>
           <w:rFonts w:eastAsiaTheme="minorEastAsia"/>
@@ -579,6 +743,7 @@
         </w:rPr>
         <w:t xml:space="preserve">sont définis dans les fichiers </w:t>
       </w:r>
+      <w:proofErr w:type="spellStart"/>
       <w:r>
         <w:rPr>
           <w:rStyle w:val="Emphaseple"/>
@@ -591,6 +756,7 @@
         </w:rPr>
         <w:t>enResXXX.m</w:t>
       </w:r>
+      <w:proofErr w:type="spellEnd"/>
       <w:r>
         <w:rPr>
           <w:rFonts w:eastAsiaTheme="minorEastAsia"/>
@@ -661,8 +827,16 @@
         <w:rPr>
           <w:rStyle w:val="Emphaseple"/>
         </w:rPr>
-        <w:t>rain(Version)XXX.m</w:t>
-      </w:r>
+        <w:t>rain(Version)</w:t>
+      </w:r>
+      <w:proofErr w:type="spellStart"/>
+      <w:r>
+        <w:rPr>
+          <w:rStyle w:val="Emphaseple"/>
+        </w:rPr>
+        <w:t>XXX.m</w:t>
+      </w:r>
+      <w:proofErr w:type="spellEnd"/>
       <w:r>
         <w:rPr>
           <w:rFonts w:eastAsiaTheme="minorEastAsia"/>
@@ -742,6 +916,7 @@
         </w:rPr>
         <w:t xml:space="preserve">sont calculées dans le fichier </w:t>
       </w:r>
+      <w:proofErr w:type="spellStart"/>
       <w:r>
         <w:rPr>
           <w:rStyle w:val="Emphaseple"/>
@@ -754,6 +929,7 @@
         </w:rPr>
         <w:t>alcErreursTrain.m</w:t>
       </w:r>
+      <w:proofErr w:type="spellEnd"/>
       <w:r>
         <w:rPr>
           <w:rFonts w:eastAsiaTheme="minorEastAsia"/>
@@ -802,6 +978,7 @@
         </w:rPr>
         <w:t xml:space="preserve"> </w:t>
       </w:r>
+      <w:proofErr w:type="spellStart"/>
       <w:r>
         <w:rPr>
           <w:rStyle w:val="Emphaseple"/>
@@ -814,6 +991,7 @@
         </w:rPr>
         <w:t>estChaos.m</w:t>
       </w:r>
+      <w:proofErr w:type="spellEnd"/>
       <w:r>
         <w:rPr>
           <w:rFonts w:eastAsiaTheme="minorEastAsia"/>
@@ -824,6 +1002,10 @@
     <w:p>
       <w:pPr>
         <w:pStyle w:val="Paragraphedeliste"/>
+        <w:numPr>
+          <w:ilvl w:val="0"/>
+          <w:numId w:val="9"/>
+        </w:numPr>
         <w:rPr>
           <w:rFonts w:eastAsiaTheme="minorEastAsia"/>
         </w:rPr>
@@ -834,6 +1016,7 @@
         </w:rPr>
         <w:t xml:space="preserve">Pour MG, le fichier </w:t>
       </w:r>
+      <w:proofErr w:type="spellStart"/>
       <w:r>
         <w:rPr>
           <w:rStyle w:val="Emphaseple"/>
@@ -844,7 +1027,14 @@
         <w:rPr>
           <w:rStyle w:val="Emphaseple"/>
         </w:rPr>
-        <w:t xml:space="preserve">estAttracteursMG.m </w:t>
+        <w:t>estAttracteursMG.m</w:t>
+      </w:r>
+      <w:proofErr w:type="spellEnd"/>
+      <w:r>
+        <w:rPr>
+          <w:rStyle w:val="Emphaseple"/>
+        </w:rPr>
+        <w:t xml:space="preserve"> </w:t>
       </w:r>
       <w:r>
         <w:rPr>
@@ -853,7 +1043,6 @@
         <w:t>permet de comparer les attracteurs cible et prédit.</w:t>
       </w:r>
     </w:p>
-    <w:p/>
     <w:p>
       <w:pPr>
         <w:pStyle w:val="Titre2"/>
@@ -880,8 +1069,15 @@
         </w:rPr>
       </w:pPr>
       <w:r>
-        <w:t xml:space="preserve">Les routines de verrouillage sont implémentées pour MG uniquement. Le fichier </w:t>
-      </w:r>
+        <w:t xml:space="preserve">Les routines de verrouillage sont implémentées pour MG </w:t>
+      </w:r>
+      <w:r>
+        <w:t>et pour Lorenz</w:t>
+      </w:r>
+      <w:r>
+        <w:t xml:space="preserve">. Le fichier </w:t>
+      </w:r>
+      <w:proofErr w:type="spellStart"/>
       <w:r>
         <w:rPr>
           <w:rStyle w:val="Emphaseple"/>
@@ -894,6 +1090,7 @@
         </w:rPr>
         <w:t>ainLock.m</w:t>
       </w:r>
+      <w:proofErr w:type="spellEnd"/>
       <w:r>
         <w:t xml:space="preserve"> </w:t>
       </w:r>
@@ -910,7 +1107,7 @@
         <w:rPr>
           <w:rFonts w:eastAsiaTheme="minorEastAsia"/>
         </w:rPr>
-        <w:t>4</w:t>
+        <w:t>6</w:t>
       </w:r>
       <w:r>
         <w:rPr>
@@ -930,12 +1127,14 @@
       <w:r>
         <w:t>Verrouillage d’un MG sur un autre (</w:t>
       </w:r>
+      <w:proofErr w:type="spellStart"/>
       <w:r>
         <w:rPr>
           <w:rStyle w:val="Emphaseple"/>
         </w:rPr>
         <w:t>MGLockMG.m</w:t>
       </w:r>
+      <w:proofErr w:type="spellEnd"/>
       <w:r>
         <w:t>)</w:t>
       </w:r>
@@ -954,12 +1153,20 @@
       <w:r>
         <w:t>Verrouillage d’un MG sur un réservoir entraîné pour imiter un MG (</w:t>
       </w:r>
-      <w:r>
-        <w:rPr>
-          <w:rStyle w:val="Emphaseple"/>
-        </w:rPr>
-        <w:t>MGLockRC.m</w:t>
-      </w:r>
+      <w:proofErr w:type="spellStart"/>
+      <w:r>
+        <w:rPr>
+          <w:rStyle w:val="Emphaseple"/>
+        </w:rPr>
+        <w:t>MGLockRC</w:t>
+      </w:r>
+      <w:r>
+        <w:rPr>
+          <w:rStyle w:val="Emphaseple"/>
+        </w:rPr>
+        <w:t>.m</w:t>
+      </w:r>
+      <w:proofErr w:type="spellEnd"/>
       <w:r>
         <w:t>)</w:t>
       </w:r>
@@ -978,12 +1185,32 @@
       <w:r>
         <w:t>Verrouillage d’un réservoir entraîné pour imiter un MG sur un MG (</w:t>
       </w:r>
-      <w:r>
-        <w:rPr>
-          <w:rStyle w:val="Emphaseple"/>
-        </w:rPr>
-        <w:t>MGLockRC.m</w:t>
-      </w:r>
+      <w:proofErr w:type="spellStart"/>
+      <w:r>
+        <w:rPr>
+          <w:rStyle w:val="Emphaseple"/>
+        </w:rPr>
+        <w:t>RC</w:t>
+      </w:r>
+      <w:r>
+        <w:rPr>
+          <w:rStyle w:val="Emphaseple"/>
+        </w:rPr>
+        <w:t>Lock</w:t>
+      </w:r>
+      <w:r>
+        <w:rPr>
+          <w:rStyle w:val="Emphaseple"/>
+        </w:rPr>
+        <w:t>MG</w:t>
+      </w:r>
+      <w:r>
+        <w:rPr>
+          <w:rStyle w:val="Emphaseple"/>
+        </w:rPr>
+        <w:t>.m</w:t>
+      </w:r>
+      <w:proofErr w:type="spellEnd"/>
       <w:r>
         <w:t>)</w:t>
       </w:r>
@@ -1011,17 +1238,98 @@
       <w:r>
         <w:t>(</w:t>
       </w:r>
+      <w:proofErr w:type="spellStart"/>
       <w:r>
         <w:rPr>
           <w:rStyle w:val="Emphaseple"/>
         </w:rPr>
         <w:t>RCLockRC.m</w:t>
       </w:r>
+      <w:proofErr w:type="spellEnd"/>
       <w:r>
         <w:t>)</w:t>
       </w:r>
       <w:r>
         <w:t>.</w:t>
+      </w:r>
+    </w:p>
+    <w:p>
+      <w:pPr>
+        <w:pStyle w:val="Paragraphedeliste"/>
+        <w:numPr>
+          <w:ilvl w:val="0"/>
+          <w:numId w:val="8"/>
+        </w:numPr>
+      </w:pPr>
+      <w:r>
+        <w:t xml:space="preserve">Verrouillage d’un </w:t>
+      </w:r>
+      <w:r>
+        <w:t>Lorenz</w:t>
+      </w:r>
+      <w:r>
+        <w:t xml:space="preserve"> sur un autre (</w:t>
+      </w:r>
+      <w:proofErr w:type="spellStart"/>
+      <w:r>
+        <w:rPr>
+          <w:rStyle w:val="Emphaseple"/>
+        </w:rPr>
+        <w:t>LoLockLo</w:t>
+      </w:r>
+      <w:r>
+        <w:rPr>
+          <w:rStyle w:val="Emphaseple"/>
+        </w:rPr>
+        <w:t>.m</w:t>
+      </w:r>
+      <w:proofErr w:type="spellEnd"/>
+      <w:r>
+        <w:t>) ;</w:t>
+      </w:r>
+    </w:p>
+    <w:p>
+      <w:pPr>
+        <w:pStyle w:val="Paragraphedeliste"/>
+        <w:numPr>
+          <w:ilvl w:val="0"/>
+          <w:numId w:val="8"/>
+        </w:numPr>
+      </w:pPr>
+      <w:r>
+        <w:t xml:space="preserve">Verrouillage d’un réservoir entraîné pour imiter un Lorenz sur un Lorenz </w:t>
+      </w:r>
+      <w:r>
+        <w:t>(</w:t>
+      </w:r>
+      <w:proofErr w:type="spellStart"/>
+      <w:r>
+        <w:rPr>
+          <w:rStyle w:val="Emphaseple"/>
+        </w:rPr>
+        <w:t>RC</w:t>
+      </w:r>
+      <w:r>
+        <w:rPr>
+          <w:rStyle w:val="Emphaseple"/>
+        </w:rPr>
+        <w:t>Lock</w:t>
+      </w:r>
+      <w:r>
+        <w:rPr>
+          <w:rStyle w:val="Emphaseple"/>
+        </w:rPr>
+        <w:t>Lo</w:t>
+      </w:r>
+      <w:r>
+        <w:rPr>
+          <w:rStyle w:val="Emphaseple"/>
+        </w:rPr>
+        <w:t>.m</w:t>
+      </w:r>
+      <w:proofErr w:type="spellEnd"/>
+      <w:r>
+        <w:t>) ;</w:t>
       </w:r>
     </w:p>
     <w:p>
@@ -1063,36 +1371,286 @@
         <w:t xml:space="preserve"> </w:t>
       </w:r>
       <w:r>
-        <w:t>conditionnant la proportion de verrouillage est définie séparément dans ces fichiers.</w:t>
+        <w:t xml:space="preserve">conditionnant la proportion de verrouillage </w:t>
+      </w:r>
+      <w:r>
+        <w:t>et l’amplitude du bruit sont</w:t>
+      </w:r>
+      <w:r>
+        <w:t xml:space="preserve"> défini</w:t>
+      </w:r>
+      <w:r>
+        <w:t>t</w:t>
+      </w:r>
+      <w:r>
+        <w:t xml:space="preserve"> séparément dans ces fichiers.</w:t>
+      </w:r>
+      <w:r>
+        <w:t xml:space="preserve"> </w:t>
+      </w:r>
+      <w:r>
+        <w:t>L’équation pour le verrouillage était</w:t>
+      </w:r>
+      <w:r>
+        <w:t xml:space="preserve"> : </w:t>
       </w:r>
     </w:p>
     <w:p>
+      <m:oMathPara>
+        <m:oMath>
+          <m:acc>
+            <m:accPr>
+              <m:chr m:val="̃"/>
+              <m:ctrlPr>
+                <w:rPr>
+                  <w:rFonts w:ascii="Cambria Math" w:hAnsi="Cambria Math"/>
+                  <w:i/>
+                </w:rPr>
+              </m:ctrlPr>
+            </m:accPr>
+            <m:e>
+              <m:sSub>
+                <m:sSubPr>
+                  <m:ctrlPr>
+                    <w:rPr>
+                      <w:rFonts w:ascii="Cambria Math" w:hAnsi="Cambria Math"/>
+                      <w:i/>
+                    </w:rPr>
+                  </m:ctrlPr>
+                </m:sSubPr>
+                <m:e>
+                  <m:r>
+                    <w:rPr>
+                      <w:rFonts w:ascii="Cambria Math" w:hAnsi="Cambria Math"/>
+                    </w:rPr>
+                    <m:t>S</m:t>
+                  </m:r>
+                </m:e>
+                <m:sub>
+                  <m:r>
+                    <w:rPr>
+                      <w:rFonts w:ascii="Cambria Math" w:hAnsi="Cambria Math"/>
+                    </w:rPr>
+                    <m:t>2</m:t>
+                  </m:r>
+                </m:sub>
+              </m:sSub>
+            </m:e>
+          </m:acc>
+          <m:d>
+            <m:dPr>
+              <m:ctrlPr>
+                <w:rPr>
+                  <w:rFonts w:ascii="Cambria Math" w:hAnsi="Cambria Math"/>
+                  <w:i/>
+                </w:rPr>
+              </m:ctrlPr>
+            </m:dPr>
+            <m:e>
+              <m:r>
+                <w:rPr>
+                  <w:rFonts w:ascii="Cambria Math" w:hAnsi="Cambria Math"/>
+                </w:rPr>
+                <m:t>t+1</m:t>
+              </m:r>
+            </m:e>
+          </m:d>
+          <m:r>
+            <w:rPr>
+              <w:rFonts w:ascii="Cambria Math" w:hAnsi="Cambria Math"/>
+            </w:rPr>
+            <m:t xml:space="preserve"> =</m:t>
+          </m:r>
+          <m:d>
+            <m:dPr>
+              <m:ctrlPr>
+                <w:rPr>
+                  <w:rFonts w:ascii="Cambria Math" w:hAnsi="Cambria Math"/>
+                  <w:i/>
+                </w:rPr>
+              </m:ctrlPr>
+            </m:dPr>
+            <m:e>
+              <m:r>
+                <w:rPr>
+                  <w:rFonts w:ascii="Cambria Math" w:hAnsi="Cambria Math"/>
+                </w:rPr>
+                <m:t>1-q</m:t>
+              </m:r>
+            </m:e>
+          </m:d>
+          <m:r>
+            <w:rPr>
+              <w:rFonts w:ascii="Cambria Math" w:hAnsi="Cambria Math"/>
+            </w:rPr>
+            <m:t>f</m:t>
+          </m:r>
+          <m:d>
+            <m:dPr>
+              <m:begChr m:val="["/>
+              <m:endChr m:val="]"/>
+              <m:ctrlPr>
+                <w:rPr>
+                  <w:rFonts w:ascii="Cambria Math" w:hAnsi="Cambria Math"/>
+                  <w:i/>
+                </w:rPr>
+              </m:ctrlPr>
+            </m:dPr>
+            <m:e>
+              <m:r>
+                <w:rPr>
+                  <w:rFonts w:ascii="Cambria Math" w:hAnsi="Cambria Math"/>
+                </w:rPr>
+                <m:t>t,</m:t>
+              </m:r>
+              <m:acc>
+                <m:accPr>
+                  <m:chr m:val="̃"/>
+                  <m:ctrlPr>
+                    <w:rPr>
+                      <w:rFonts w:ascii="Cambria Math" w:hAnsi="Cambria Math"/>
+                      <w:i/>
+                    </w:rPr>
+                  </m:ctrlPr>
+                </m:accPr>
+                <m:e>
+                  <m:sSub>
+                    <m:sSubPr>
+                      <m:ctrlPr>
+                        <w:rPr>
+                          <w:rFonts w:ascii="Cambria Math" w:hAnsi="Cambria Math"/>
+                          <w:i/>
+                        </w:rPr>
+                      </m:ctrlPr>
+                    </m:sSubPr>
+                    <m:e>
+                      <m:r>
+                        <w:rPr>
+                          <w:rFonts w:ascii="Cambria Math" w:hAnsi="Cambria Math"/>
+                        </w:rPr>
+                        <m:t>S</m:t>
+                      </m:r>
+                    </m:e>
+                    <m:sub>
+                      <m:r>
+                        <w:rPr>
+                          <w:rFonts w:ascii="Cambria Math" w:hAnsi="Cambria Math"/>
+                        </w:rPr>
+                        <m:t>2</m:t>
+                      </m:r>
+                    </m:sub>
+                  </m:sSub>
+                </m:e>
+              </m:acc>
+              <m:d>
+                <m:dPr>
+                  <m:ctrlPr>
+                    <w:rPr>
+                      <w:rFonts w:ascii="Cambria Math" w:hAnsi="Cambria Math"/>
+                      <w:i/>
+                    </w:rPr>
+                  </m:ctrlPr>
+                </m:dPr>
+                <m:e>
+                  <m:r>
+                    <w:rPr>
+                      <w:rFonts w:ascii="Cambria Math" w:hAnsi="Cambria Math"/>
+                    </w:rPr>
+                    <m:t>t</m:t>
+                  </m:r>
+                </m:e>
+              </m:d>
+            </m:e>
+          </m:d>
+          <m:r>
+            <w:rPr>
+              <w:rFonts w:ascii="Cambria Math" w:hAnsi="Cambria Math"/>
+            </w:rPr>
+            <m:t>+q</m:t>
+          </m:r>
+          <m:sSub>
+            <m:sSubPr>
+              <m:ctrlPr>
+                <w:rPr>
+                  <w:rFonts w:ascii="Cambria Math" w:hAnsi="Cambria Math"/>
+                  <w:i/>
+                </w:rPr>
+              </m:ctrlPr>
+            </m:sSubPr>
+            <m:e>
+              <m:r>
+                <w:rPr>
+                  <w:rFonts w:ascii="Cambria Math" w:hAnsi="Cambria Math"/>
+                </w:rPr>
+                <m:t>S</m:t>
+              </m:r>
+            </m:e>
+            <m:sub>
+              <m:r>
+                <w:rPr>
+                  <w:rFonts w:ascii="Cambria Math" w:hAnsi="Cambria Math"/>
+                </w:rPr>
+                <m:t>1</m:t>
+              </m:r>
+            </m:sub>
+          </m:sSub>
+          <m:d>
+            <m:dPr>
+              <m:ctrlPr>
+                <w:rPr>
+                  <w:rFonts w:ascii="Cambria Math" w:hAnsi="Cambria Math"/>
+                  <w:i/>
+                </w:rPr>
+              </m:ctrlPr>
+            </m:dPr>
+            <m:e>
+              <m:r>
+                <w:rPr>
+                  <w:rFonts w:ascii="Cambria Math" w:hAnsi="Cambria Math"/>
+                </w:rPr>
+                <m:t>t+1</m:t>
+              </m:r>
+            </m:e>
+          </m:d>
+          <m:r>
+            <w:rPr>
+              <w:rFonts w:ascii="Cambria Math" w:hAnsi="Cambria Math"/>
+            </w:rPr>
+            <m:t>+ν</m:t>
+          </m:r>
+          <m:d>
+            <m:dPr>
+              <m:ctrlPr>
+                <w:rPr>
+                  <w:rFonts w:ascii="Cambria Math" w:hAnsi="Cambria Math"/>
+                  <w:i/>
+                </w:rPr>
+              </m:ctrlPr>
+            </m:dPr>
+            <m:e>
+              <m:r>
+                <w:rPr>
+                  <w:rFonts w:ascii="Cambria Math" w:hAnsi="Cambria Math"/>
+                </w:rPr>
+                <m:t>t</m:t>
+              </m:r>
+            </m:e>
+          </m:d>
+          <m:r>
+            <w:rPr>
+              <w:rFonts w:ascii="Cambria Math" w:hAnsi="Cambria Math"/>
+            </w:rPr>
+            <m:t xml:space="preserve"> </m:t>
+          </m:r>
+        </m:oMath>
+      </m:oMathPara>
+    </w:p>
+    <w:p>
       <w:r>
         <w:t xml:space="preserve">À noter </w:t>
       </w:r>
       <w:r>
-        <w:t xml:space="preserve">que </w:t>
-      </w:r>
-      <w:r>
-        <w:rPr>
-          <w:rStyle w:val="Emphaseple"/>
-        </w:rPr>
-        <w:t>MGLockMG.m</w:t>
-      </w:r>
-      <w:r>
-        <w:t xml:space="preserve"> peut être lancé directement sans passer par le programme principal.</w:t>
-      </w:r>
-      <w:r>
-        <w:t xml:space="preserve"> </w:t>
-      </w:r>
-      <w:r>
-        <w:t>Pour les autres cas</w:t>
-      </w:r>
-      <w:r>
-        <w:t xml:space="preserve">, le fichier correspondant </w:t>
-      </w:r>
-      <w:r>
-        <w:t xml:space="preserve">peut être </w:t>
+        <w:t xml:space="preserve">que les fichiers peuvent être </w:t>
       </w:r>
       <w:r>
         <w:t xml:space="preserve">lancé </w:t>
@@ -1144,14 +1702,6 @@
     </w:p>
     <w:p>
       <w:pPr>
-        <w:jc w:val="left"/>
-      </w:pPr>
-      <w:r>
-        <w:br w:type="page"/>
-      </w:r>
-    </w:p>
-    <w:p>
-      <w:pPr>
         <w:pStyle w:val="Titre2"/>
         <w:numPr>
           <w:ilvl w:val="0"/>
@@ -1165,27 +1715,33 @@
     </w:p>
     <w:p>
       <w:r>
-        <w:t xml:space="preserve">L’interception de message transmis par un algorithme </w:t>
+        <w:t>L’interception de message</w:t>
+      </w:r>
+      <w:r>
+        <w:t>s</w:t>
+      </w:r>
+      <w:r>
+        <w:t xml:space="preserve"> transmis par un algorithme </w:t>
       </w:r>
       <w:r>
         <w:t xml:space="preserve">basé </w:t>
       </w:r>
-      <w:bookmarkStart w:id="0" w:name="_GoBack"/>
-      <w:bookmarkEnd w:id="0"/>
       <w:r>
         <w:t xml:space="preserve">sur le chaos se fait via l’appel de </w:t>
       </w:r>
-      <w:r>
-        <w:rPr>
-          <w:rStyle w:val="Emphaseple"/>
-        </w:rPr>
-        <w:t>m</w:t>
-      </w:r>
-      <w:r>
-        <w:rPr>
-          <w:rStyle w:val="Emphaseple"/>
-        </w:rPr>
-        <w:t>ainCrypto.m.</w:t>
+      <w:proofErr w:type="spellStart"/>
+      <w:r>
+        <w:rPr>
+          <w:rStyle w:val="Emphaseple"/>
+        </w:rPr>
+        <w:t>mainCrypto.m</w:t>
+      </w:r>
+      <w:proofErr w:type="spellEnd"/>
+      <w:r>
+        <w:rPr>
+          <w:rStyle w:val="Emphaseple"/>
+        </w:rPr>
+        <w:t>.</w:t>
       </w:r>
       <w:r>
         <w:rPr>
@@ -1200,27 +1756,66 @@
         <w:t> : la superposition (</w:t>
       </w:r>
       <w:r>
+        <w:t xml:space="preserve">avec MG </w:t>
+      </w:r>
+      <w:proofErr w:type="spellStart"/>
+      <w:r>
         <w:rPr>
           <w:rStyle w:val="Emphaseple"/>
         </w:rPr>
         <w:t>superposition.m</w:t>
       </w:r>
-      <w:r>
-        <w:t>) et le mélange non-linéaire (</w:t>
-      </w:r>
+      <w:proofErr w:type="spellEnd"/>
+      <w:r>
+        <w:t xml:space="preserve"> ou Lorenz </w:t>
+      </w:r>
+      <w:proofErr w:type="spellStart"/>
+      <w:r>
+        <w:rPr>
+          <w:rStyle w:val="Emphaseple"/>
+        </w:rPr>
+        <w:t>superposition</w:t>
+      </w:r>
+      <w:r>
+        <w:rPr>
+          <w:rStyle w:val="Emphaseple"/>
+        </w:rPr>
+        <w:t>Lorenz</w:t>
+      </w:r>
+      <w:r>
+        <w:rPr>
+          <w:rStyle w:val="Emphaseple"/>
+        </w:rPr>
+        <w:t>.m</w:t>
+      </w:r>
+      <w:proofErr w:type="spellEnd"/>
+      <w:r>
+        <w:t>)</w:t>
+      </w:r>
+      <w:r>
+        <w:t xml:space="preserve"> et le mélange non-linéaire (</w:t>
+      </w:r>
+      <w:r>
+        <w:t xml:space="preserve">avec MG </w:t>
+      </w:r>
+      <w:proofErr w:type="spellStart"/>
       <w:r>
         <w:rPr>
           <w:rStyle w:val="Emphaseple"/>
         </w:rPr>
         <w:t>melange.m</w:t>
       </w:r>
+      <w:proofErr w:type="spellEnd"/>
       <w:r>
         <w:t>).</w:t>
+      </w:r>
+      <w:r>
+        <w:t xml:space="preserve"> </w:t>
       </w:r>
     </w:p>
     <w:p>
       <w:r>
-        <w:t xml:space="preserve">Ci-dessous, les paramètres pouvant être modifiés dans ces deux fichiers : </w:t>
+        <w:t xml:space="preserve">Ci-dessous, les paramètres pouvant être modifiés dans ces fichiers : </w:t>
       </w:r>
     </w:p>
     <w:p>
@@ -1230,32 +1825,87 @@
           <w:ilvl w:val="0"/>
           <w:numId w:val="10"/>
         </w:numPr>
-      </w:pPr>
-      <w:r>
-        <w:t xml:space="preserve">Superposition : h, bitRepete, </w:t>
-      </w:r>
-      <w:r>
+        <w:rPr>
+          <w:rFonts w:ascii="Courier New" w:hAnsi="Courier New" w:cs="Courier New"/>
+        </w:rPr>
+      </w:pPr>
+      <w:r>
+        <w:t xml:space="preserve">Superposition : </w:t>
+      </w:r>
+      <w:r>
+        <w:rPr>
+          <w:rFonts w:ascii="Courier New" w:hAnsi="Courier New" w:cs="Courier New"/>
+        </w:rPr>
+        <w:t xml:space="preserve">h, </w:t>
+      </w:r>
+      <w:proofErr w:type="spellStart"/>
+      <w:r>
+        <w:rPr>
+          <w:rFonts w:ascii="Courier New" w:hAnsi="Courier New" w:cs="Courier New"/>
+        </w:rPr>
+        <w:t>bitRepete</w:t>
+      </w:r>
+      <w:proofErr w:type="spellEnd"/>
+      <w:r>
+        <w:rPr>
+          <w:rFonts w:ascii="Courier New" w:hAnsi="Courier New" w:cs="Courier New"/>
+        </w:rPr>
+        <w:t xml:space="preserve">, </w:t>
+      </w:r>
+      <w:proofErr w:type="spellStart"/>
+      <w:r>
+        <w:rPr>
+          <w:rFonts w:ascii="Courier New" w:hAnsi="Courier New" w:cs="Courier New"/>
+        </w:rPr>
         <w:t>nbrBitLock</w:t>
       </w:r>
-      <w:r>
+      <w:proofErr w:type="spellEnd"/>
+      <w:r>
+        <w:rPr>
+          <w:rFonts w:ascii="Courier New" w:hAnsi="Courier New" w:cs="Courier New"/>
+        </w:rPr>
         <w:t xml:space="preserve">, </w:t>
       </w:r>
-      <w:r>
+      <w:proofErr w:type="spellStart"/>
+      <w:r>
+        <w:rPr>
+          <w:rFonts w:ascii="Courier New" w:hAnsi="Courier New" w:cs="Courier New"/>
+        </w:rPr>
         <w:t>nbrBit</w:t>
       </w:r>
-      <w:r>
+      <w:proofErr w:type="spellEnd"/>
+      <w:r>
+        <w:rPr>
+          <w:rFonts w:ascii="Courier New" w:hAnsi="Courier New" w:cs="Courier New"/>
+        </w:rPr>
         <w:t xml:space="preserve">, </w:t>
       </w:r>
-      <w:r>
+      <w:proofErr w:type="spellStart"/>
+      <w:r>
+        <w:rPr>
+          <w:rFonts w:ascii="Courier New" w:hAnsi="Courier New" w:cs="Courier New"/>
+        </w:rPr>
         <w:t>nbrBitTrain</w:t>
       </w:r>
-      <w:r>
+      <w:proofErr w:type="spellEnd"/>
+      <w:r>
+        <w:rPr>
+          <w:rFonts w:ascii="Courier New" w:hAnsi="Courier New" w:cs="Courier New"/>
+        </w:rPr>
         <w:t xml:space="preserve">, A, </w:t>
       </w:r>
-      <w:r>
+      <w:proofErr w:type="spellStart"/>
+      <w:r>
+        <w:rPr>
+          <w:rFonts w:ascii="Courier New" w:hAnsi="Courier New" w:cs="Courier New"/>
+        </w:rPr>
         <w:t>A_eps</w:t>
       </w:r>
-      <w:r>
+      <w:proofErr w:type="spellEnd"/>
+      <w:r>
+        <w:rPr>
+          <w:rFonts w:ascii="Courier New" w:hAnsi="Courier New" w:cs="Courier New"/>
+        </w:rPr>
         <w:t> ;</w:t>
       </w:r>
     </w:p>
@@ -1275,21 +1925,62 @@
       <w:r>
         <w:t xml:space="preserve">Mélange : </w:t>
       </w:r>
-      <w:r>
+      <w:proofErr w:type="spellStart"/>
+      <w:r>
+        <w:rPr>
+          <w:rFonts w:ascii="Courier New" w:hAnsi="Courier New" w:cs="Courier New"/>
+        </w:rPr>
         <w:t>nbrSinus</w:t>
       </w:r>
-      <w:r>
-        <w:t>, omega, h</w:t>
-      </w:r>
-      <w:r>
+      <w:proofErr w:type="spellEnd"/>
+      <w:r>
+        <w:rPr>
+          <w:rFonts w:ascii="Courier New" w:hAnsi="Courier New" w:cs="Courier New"/>
+        </w:rPr>
         <w:t xml:space="preserve">, </w:t>
       </w:r>
-      <w:r>
+      <w:proofErr w:type="spellStart"/>
+      <w:r>
+        <w:rPr>
+          <w:rFonts w:ascii="Courier New" w:hAnsi="Courier New" w:cs="Courier New"/>
+        </w:rPr>
+        <w:t>omega</w:t>
+      </w:r>
+      <w:proofErr w:type="spellEnd"/>
+      <w:r>
+        <w:rPr>
+          <w:rFonts w:ascii="Courier New" w:hAnsi="Courier New" w:cs="Courier New"/>
+        </w:rPr>
+        <w:t>, h</w:t>
+      </w:r>
+      <w:r>
+        <w:rPr>
+          <w:rFonts w:ascii="Courier New" w:hAnsi="Courier New" w:cs="Courier New"/>
+        </w:rPr>
+        <w:t xml:space="preserve">, </w:t>
+      </w:r>
+      <w:proofErr w:type="spellStart"/>
+      <w:r>
+        <w:rPr>
+          <w:rFonts w:ascii="Courier New" w:hAnsi="Courier New" w:cs="Courier New"/>
+        </w:rPr>
         <w:t>inputFactor</w:t>
       </w:r>
-      <w:r>
-        <w:t>, tau, A_filtre</w:t>
-      </w:r>
+      <w:proofErr w:type="spellEnd"/>
+      <w:r>
+        <w:rPr>
+          <w:rFonts w:ascii="Courier New" w:hAnsi="Courier New" w:cs="Courier New"/>
+        </w:rPr>
+        <w:t xml:space="preserve">, tau, </w:t>
+      </w:r>
+      <w:proofErr w:type="spellStart"/>
+      <w:r>
+        <w:rPr>
+          <w:rFonts w:ascii="Courier New" w:hAnsi="Courier New" w:cs="Courier New"/>
+        </w:rPr>
+        <w:t>A_filtre</w:t>
+      </w:r>
+      <w:proofErr w:type="spellEnd"/>
       <w:r>
         <w:t>.</w:t>
       </w:r>
@@ -1297,6 +1988,42 @@
     <w:p>
       <w:r>
         <w:t>En outre, ces deux routines font appel aux programmes précédents : leurs paramètres peuvent alors également être modifiés.</w:t>
+      </w:r>
+    </w:p>
+    <w:p>
+      <w:r>
+        <w:t xml:space="preserve">Finalement, le fichier </w:t>
+      </w:r>
+      <w:proofErr w:type="spellStart"/>
+      <w:r>
+        <w:rPr>
+          <w:rStyle w:val="Emphaseple"/>
+        </w:rPr>
+        <w:t>LorenzSynchro.m</w:t>
+      </w:r>
+      <w:proofErr w:type="spellEnd"/>
+      <w:r>
+        <w:rPr>
+          <w:rStyle w:val="Emphaseple"/>
+        </w:rPr>
+        <w:t xml:space="preserve"> </w:t>
+      </w:r>
+      <w:r>
+        <w:t>implémente la méthode de Cuomo</w:t>
+      </w:r>
+      <w:r>
+        <w:rPr>
+          <w:rStyle w:val="Appelnotedebasdep"/>
+        </w:rPr>
+        <w:footnoteReference w:id="3"/>
+      </w:r>
+      <w:r>
+        <w:t xml:space="preserve"> en synchronisant de</w:t>
+      </w:r>
+      <w:bookmarkStart w:id="0" w:name="_GoBack"/>
+      <w:bookmarkEnd w:id="0"/>
+      <w:r>
+        <w:t>ux Lorenz.</w:t>
       </w:r>
     </w:p>
     <w:sectPr>
@@ -1412,6 +2139,121 @@
       </w:r>
       <w:r>
         <w:t>.</w:t>
+      </w:r>
+    </w:p>
+  </w:footnote>
+  <w:footnote w:id="3">
+    <w:p>
+      <w:pPr>
+        <w:pStyle w:val="Notedebasdepage"/>
+        <w:rPr>
+          <w:lang w:val="en-GB"/>
+        </w:rPr>
+      </w:pPr>
+      <w:r>
+        <w:rPr>
+          <w:rStyle w:val="Appelnotedebasdep"/>
+        </w:rPr>
+        <w:footnoteRef/>
+      </w:r>
+      <w:r>
+        <w:rPr>
+          <w:lang w:val="en-GB"/>
+        </w:rPr>
+        <w:t xml:space="preserve"> </w:t>
+      </w:r>
+      <w:r>
+        <w:rPr>
+          <w:lang w:val="en-GB"/>
+        </w:rPr>
+        <w:t>K. M. Cuomo et</w:t>
+      </w:r>
+      <w:r>
+        <w:rPr>
+          <w:lang w:val="en-GB"/>
+        </w:rPr>
+        <w:t xml:space="preserve"> al.</w:t>
+      </w:r>
+      <w:r>
+        <w:rPr>
+          <w:lang w:val="en-GB"/>
+        </w:rPr>
+        <w:t xml:space="preserve">, </w:t>
+      </w:r>
+      <w:r>
+        <w:rPr>
+          <w:i/>
+          <w:lang w:val="en-GB"/>
+        </w:rPr>
+        <w:t>Synchronization of</w:t>
+      </w:r>
+      <w:r>
+        <w:rPr>
+          <w:i/>
+          <w:lang w:val="en-GB"/>
+        </w:rPr>
+        <w:t xml:space="preserve"> Lorenz-Based </w:t>
+      </w:r>
+      <w:r>
+        <w:rPr>
+          <w:i/>
+          <w:lang w:val="en-GB"/>
+        </w:rPr>
+        <w:t xml:space="preserve">Chaotic Circuits </w:t>
+      </w:r>
+      <w:r>
+        <w:rPr>
+          <w:i/>
+          <w:lang w:val="en-GB"/>
+        </w:rPr>
+        <w:t xml:space="preserve">with </w:t>
+      </w:r>
+      <w:r>
+        <w:rPr>
+          <w:i/>
+          <w:lang w:val="en-GB"/>
+        </w:rPr>
+        <w:t xml:space="preserve">Applications </w:t>
+      </w:r>
+      <w:r>
+        <w:rPr>
+          <w:i/>
+          <w:lang w:val="en-GB"/>
+        </w:rPr>
+        <w:t xml:space="preserve">to </w:t>
+      </w:r>
+      <w:r>
+        <w:rPr>
+          <w:i/>
+          <w:lang w:val="en-GB"/>
+        </w:rPr>
+        <w:t>Communications</w:t>
+      </w:r>
+      <w:r>
+        <w:rPr>
+          <w:lang w:val="en-GB"/>
+        </w:rPr>
+        <w:t xml:space="preserve">, </w:t>
+      </w:r>
+      <w:r>
+        <w:rPr>
+          <w:lang w:val="en-GB"/>
+        </w:rPr>
+        <w:t xml:space="preserve">IEEE </w:t>
+      </w:r>
+    </w:p>
+    <w:p>
+      <w:pPr>
+        <w:pStyle w:val="Notedebasdepage"/>
+        <w:rPr>
+          <w:lang w:val="en-GB"/>
+        </w:rPr>
+      </w:pPr>
+      <w:r>
+        <w:rPr>
+          <w:lang w:val="en-GB"/>
+        </w:rPr>
+        <w:t>Trans. Circ. Syst., 40:626-633, 1993b.</w:t>
       </w:r>
     </w:p>
   </w:footnote>
@@ -1993,6 +2835,7 @@
     <w:lsdException w:name="HTML Sample" w:semiHidden="1" w:unhideWhenUsed="1"/>
     <w:lsdException w:name="HTML Typewriter" w:semiHidden="1" w:unhideWhenUsed="1"/>
     <w:lsdException w:name="HTML Variable" w:semiHidden="1" w:unhideWhenUsed="1"/>
+    <w:lsdException w:name="Normal Table" w:semiHidden="1" w:unhideWhenUsed="1"/>
     <w:lsdException w:name="annotation subject" w:semiHidden="1" w:unhideWhenUsed="1"/>
     <w:lsdException w:name="No List" w:semiHidden="1" w:unhideWhenUsed="1"/>
     <w:lsdException w:name="Outline List 1" w:semiHidden="1" w:unhideWhenUsed="1"/>
@@ -2038,9 +2881,11 @@
     <w:lsdException w:name="Table Subtle 1" w:semiHidden="1" w:unhideWhenUsed="1"/>
     <w:lsdException w:name="Table Subtle 2" w:semiHidden="1" w:unhideWhenUsed="1"/>
     <w:lsdException w:name="Table Web 1" w:semiHidden="1" w:unhideWhenUsed="1"/>
+    <w:lsdException w:name="Table Web 2" w:semiHidden="1" w:unhideWhenUsed="1"/>
     <w:lsdException w:name="Table Web 3" w:semiHidden="1" w:unhideWhenUsed="1"/>
     <w:lsdException w:name="Balloon Text" w:semiHidden="1" w:unhideWhenUsed="1"/>
     <w:lsdException w:name="Table Grid" w:uiPriority="39"/>
+    <w:lsdException w:name="Table Theme" w:semiHidden="1" w:unhideWhenUsed="1"/>
     <w:lsdException w:name="Placeholder Text" w:semiHidden="1"/>
     <w:lsdException w:name="No Spacing" w:uiPriority="1" w:qFormat="1"/>
     <w:lsdException w:name="Light Shading" w:uiPriority="60"/>
@@ -2514,6 +3359,7 @@
   <w:style w:type="character" w:default="1" w:styleId="Policepardfaut">
     <w:name w:val="Default Paragraph Font"/>
     <w:uiPriority w:val="1"/>
+    <w:semiHidden/>
     <w:unhideWhenUsed/>
   </w:style>
   <w:style w:type="table" w:default="1" w:styleId="TableauNormal">
@@ -3417,7 +4263,7 @@
 </file>
 
 <file path=customXml/itemProps1.xml><?xml version="1.0" encoding="utf-8"?>
-<ds:datastoreItem xmlns:ds="http://schemas.openxmlformats.org/officeDocument/2006/customXml" ds:itemID="{D45B7C70-4B17-4320-9F26-7CB9E38F7544}">
+<ds:datastoreItem xmlns:ds="http://schemas.openxmlformats.org/officeDocument/2006/customXml" ds:itemID="{FF81CD04-0B59-4ED4-9088-ECEC89B521D0}">
   <ds:schemaRefs>
     <ds:schemaRef ds:uri="http://schemas.openxmlformats.org/officeDocument/2006/bibliography"/>
   </ds:schemaRefs>

</xml_diff>